<commit_message>
Submission 2 of 2014, Dec 3rd. 1. Update documents 2. Finalize the size and position of Register window.
</commit_message>
<xml_diff>
--- a/Docs/Scenarios.docx
+++ b/Docs/Scenarios.docx
@@ -46,8 +46,6 @@
             <w:r>
               <w:t xml:space="preserve"> – Sce001</w:t>
             </w:r>
-            <w:bookmarkStart w:id="0" w:name="_GoBack"/>
-            <w:bookmarkEnd w:id="0"/>
           </w:p>
         </w:tc>
       </w:tr>
@@ -389,7 +387,15 @@
               <w:t>User</w:t>
             </w:r>
             <w:r>
-              <w:t xml:space="preserve"> inputs UserName and Password as the deleting credential and then </w:t>
+              <w:t xml:space="preserve"> inputs </w:t>
+            </w:r>
+            <w:proofErr w:type="spellStart"/>
+            <w:r>
+              <w:t>UserName</w:t>
+            </w:r>
+            <w:proofErr w:type="spellEnd"/>
+            <w:r>
+              <w:t xml:space="preserve"> and Password as the deleting credential and then </w:t>
             </w:r>
             <w:r>
               <w:rPr>
@@ -594,7 +600,15 @@
           </w:tcPr>
           <w:p>
             <w:r>
-              <w:t>User inputs UserName and Password as the signing in credential and then clicks on the “Sign in” button, if the credential is validated. The screen should be navigated to “Account Summary” Screen (ID: DR003; Class: AccountSummary.java).</w:t>
+              <w:t xml:space="preserve">User inputs </w:t>
+            </w:r>
+            <w:proofErr w:type="spellStart"/>
+            <w:r>
+              <w:t>UserName</w:t>
+            </w:r>
+            <w:proofErr w:type="spellEnd"/>
+            <w:r>
+              <w:t xml:space="preserve"> and Password as the signing in credential and then clicks on the “Sign in” button, if the credential is validated. The screen should be navigated to “Account Summary” Screen (ID: DR003; Class: AccountSummary.java).</w:t>
             </w:r>
           </w:p>
         </w:tc>
@@ -636,6 +650,9 @@
               </w:rPr>
               <w:t>DR00</w:t>
             </w:r>
+            <w:r>
+              <w:t>1 – Sce004</w:t>
+            </w:r>
           </w:p>
         </w:tc>
       </w:tr>
@@ -666,7 +683,11 @@
           <w:tcPr>
             <w:tcW w:w="7138" w:type="dxa"/>
           </w:tcPr>
-          <w:p/>
+          <w:p>
+            <w:r>
+              <w:t>Login</w:t>
+            </w:r>
+          </w:p>
         </w:tc>
       </w:tr>
       <w:tr>
@@ -687,7 +708,13 @@
           <w:tcPr>
             <w:tcW w:w="7138" w:type="dxa"/>
           </w:tcPr>
-          <w:p/>
+          <w:p>
+            <w:proofErr w:type="gramStart"/>
+            <w:r>
+              <w:t>Forget ?</w:t>
+            </w:r>
+            <w:proofErr w:type="gramEnd"/>
+          </w:p>
         </w:tc>
       </w:tr>
       <w:tr>
@@ -711,7 +738,10 @@
           <w:tcPr>
             <w:tcW w:w="7138" w:type="dxa"/>
           </w:tcPr>
-          <w:p/>
+          <w:p>
+            <w:bookmarkStart w:id="0" w:name="_GoBack"/>
+            <w:bookmarkEnd w:id="0"/>
+          </w:p>
         </w:tc>
       </w:tr>
     </w:tbl>

</xml_diff>

<commit_message>
Submission of 2014, Dec 5th
</commit_message>
<xml_diff>
--- a/Docs/Scenarios.docx
+++ b/Docs/Scenarios.docx
@@ -387,15 +387,7 @@
               <w:t>User</w:t>
             </w:r>
             <w:r>
-              <w:t xml:space="preserve"> inputs </w:t>
-            </w:r>
-            <w:proofErr w:type="spellStart"/>
-            <w:r>
-              <w:t>UserName</w:t>
-            </w:r>
-            <w:proofErr w:type="spellEnd"/>
-            <w:r>
-              <w:t xml:space="preserve"> and Password as the deleting credential and then </w:t>
+              <w:t xml:space="preserve"> inputs UserName and Password as the deleting credential and then </w:t>
             </w:r>
             <w:r>
               <w:rPr>
@@ -600,15 +592,7 @@
           </w:tcPr>
           <w:p>
             <w:r>
-              <w:t xml:space="preserve">User inputs </w:t>
-            </w:r>
-            <w:proofErr w:type="spellStart"/>
-            <w:r>
-              <w:t>UserName</w:t>
-            </w:r>
-            <w:proofErr w:type="spellEnd"/>
-            <w:r>
-              <w:t xml:space="preserve"> and Password as the signing in credential and then clicks on the “Sign in” button, if the credential is validated. The screen should be navigated to “Account Summary” Screen (ID: DR003; Class: AccountSummary.java).</w:t>
+              <w:t>User inputs UserName and Password as the signing in credential and then clicks on the “Sign in” button, if the credential is validated. The screen should be navigated to “Account Summary” Screen (ID: DR003; Class: AccountSummary.java).</w:t>
             </w:r>
           </w:p>
         </w:tc>
@@ -709,11 +693,12 @@
             <w:tcW w:w="7138" w:type="dxa"/>
           </w:tcPr>
           <w:p>
-            <w:proofErr w:type="gramStart"/>
-            <w:r>
-              <w:t>Forget ?</w:t>
-            </w:r>
-            <w:proofErr w:type="gramEnd"/>
+            <w:r>
+              <w:t>Forget</w:t>
+            </w:r>
+            <w:r>
+              <w:t>?</w:t>
+            </w:r>
           </w:p>
         </w:tc>
       </w:tr>
@@ -739,6 +724,9 @@
             <w:tcW w:w="7138" w:type="dxa"/>
           </w:tcPr>
           <w:p>
+            <w:r>
+              <w:t>User clicks on the “Forget?” button, a pop-up dialog window will be shown above the Login window, asking user to input user name and email. After inputting, search the corresponding security question and ask for the answer. Then, if the answer is validated, user will be allowed to input a new password and save.</w:t>
+            </w:r>
             <w:bookmarkStart w:id="0" w:name="_GoBack"/>
             <w:bookmarkEnd w:id="0"/>
           </w:p>

</xml_diff>